<commit_message>
caso de uso 05/07
</commit_message>
<xml_diff>
--- a/Artigo/artigo.docx
+++ b/Artigo/artigo.docx
@@ -44,7 +44,12 @@
       </w:tblGrid>
       <w:tr>
         <w:tblPrEx>
-          <w:tblLayout w:type="fixed"/>
+          <w:tblCellMar>
+            <w:top w:w="0" w:type="dxa"/>
+            <w:left w:w="108" w:type="dxa"/>
+            <w:bottom w:w="0" w:type="dxa"/>
+            <w:right w:w="108" w:type="dxa"/>
+          </w:tblCellMar>
         </w:tblPrEx>
         <w:tc>
           <w:tcPr>
@@ -65,15 +70,7 @@
                 <w:b/>
                 <w:lang w:val="pt-PT"/>
               </w:rPr>
-              <w:t>É</w:t>
-            </w:r>
-            <w:r>
-              <w:rPr>
-                <w:rFonts w:hint="default" w:ascii="Times New Roman" w:hAnsi="Times New Roman" w:cs="Times New Roman"/>
-                <w:b/>
-                <w:lang w:val="pt-PT"/>
-              </w:rPr>
-              <w:t>lder Rezende</w:t>
+              <w:t>Élder Rezende</w:t>
             </w:r>
           </w:p>
           <w:p>
@@ -139,15 +136,7 @@
                 <w:b/>
                 <w:lang w:val="pt-PT"/>
               </w:rPr>
-              <w:t>F</w:t>
-            </w:r>
-            <w:r>
-              <w:rPr>
-                <w:rFonts w:hint="default" w:ascii="Times New Roman" w:hAnsi="Times New Roman" w:cs="Times New Roman"/>
-                <w:b/>
-                <w:lang w:val="pt-PT"/>
-              </w:rPr>
-              <w:t>redrico Hernany</w:t>
+              <w:t>Fredrico Hernany</w:t>
             </w:r>
             <w:r>
               <w:rPr>
@@ -218,7 +207,6 @@
             <w:insideH w:val="none" w:color="auto" w:sz="0" w:space="0"/>
             <w:insideV w:val="none" w:color="auto" w:sz="0" w:space="0"/>
           </w:tblBorders>
-          <w:tblLayout w:type="fixed"/>
           <w:tblCellMar>
             <w:top w:w="0" w:type="dxa"/>
             <w:left w:w="108" w:type="dxa"/>
@@ -327,7 +315,12 @@
       </w:tblGrid>
       <w:tr>
         <w:tblPrEx>
-          <w:tblLayout w:type="fixed"/>
+          <w:tblCellMar>
+            <w:top w:w="0" w:type="dxa"/>
+            <w:left w:w="108" w:type="dxa"/>
+            <w:bottom w:w="0" w:type="dxa"/>
+            <w:right w:w="108" w:type="dxa"/>
+          </w:tblCellMar>
         </w:tblPrEx>
         <w:tc>
           <w:tcPr>
@@ -474,6 +467,7 @@
       <w:pPr>
         <w:pStyle w:val="51"/>
         <w:numPr>
+          <w:ilvl w:val="0"/>
           <w:numId w:val="0"/>
         </w:numPr>
         <w:ind w:leftChars="0"/>
@@ -498,6 +492,7 @@
         <w:pageBreakBefore w:val="0"/>
         <w:widowControl/>
         <w:numPr>
+          <w:ilvl w:val="0"/>
           <w:numId w:val="0"/>
         </w:numPr>
         <w:kinsoku/>
@@ -662,12 +657,12 @@
           <w:lang w:val="pt-BR"/>
         </w:rPr>
       </w:pPr>
-      <w:bookmarkStart w:id="0" w:name="_Toc366906380"/>
-      <w:bookmarkStart w:id="1" w:name="_Toc366297800"/>
+      <w:bookmarkStart w:id="0" w:name="_Toc365481453"/>
+      <w:bookmarkStart w:id="1" w:name="_Toc366906380"/>
       <w:bookmarkStart w:id="2" w:name="_Toc366305610"/>
-      <w:bookmarkStart w:id="3" w:name="_Toc366503256"/>
-      <w:bookmarkStart w:id="4" w:name="_Toc365510827"/>
-      <w:bookmarkStart w:id="5" w:name="_Toc365481453"/>
+      <w:bookmarkStart w:id="3" w:name="_Toc365510827"/>
+      <w:bookmarkStart w:id="4" w:name="_Toc366503256"/>
+      <w:bookmarkStart w:id="5" w:name="_Toc366297800"/>
     </w:p>
     <w:bookmarkEnd w:id="0"/>
     <w:bookmarkEnd w:id="1"/>
@@ -887,44 +882,30 @@
     <w:p>
       <w:pPr>
         <w:pStyle w:val="51"/>
-        <w:keepNext/>
-        <w:keepLines w:val="0"/>
-        <w:pageBreakBefore w:val="0"/>
-        <w:widowControl/>
-        <w:kinsoku/>
-        <w:wordWrap/>
-        <w:overflowPunct/>
-        <w:topLinePunct w:val="0"/>
-        <w:autoSpaceDE/>
-        <w:autoSpaceDN/>
-        <w:bidi w:val="0"/>
-        <w:adjustRightInd/>
-        <w:snapToGrid/>
-        <w:spacing w:after="0" w:line="360" w:lineRule="auto"/>
-        <w:ind w:left="0" w:firstLine="706"/>
-        <w:jc w:val="both"/>
-        <w:textAlignment w:val="auto"/>
+        <w:spacing w:after="200"/>
         <w:outlineLvl w:val="0"/>
         <w:rPr>
           <w:rFonts w:hint="default" w:ascii="Times New Roman" w:hAnsi="Times New Roman" w:cs="Times New Roman"/>
-          <w:b w:val="0"/>
-          <w:bCs/>
-          <w:sz w:val="24"/>
-          <w:szCs w:val="24"/>
+          <w:lang w:val="pt-PT"/>
+        </w:rPr>
+      </w:pPr>
+    </w:p>
+    <w:p>
+      <w:pPr>
+        <w:pStyle w:val="51"/>
+        <w:spacing w:after="200"/>
+        <w:outlineLvl w:val="0"/>
+        <w:rPr>
+          <w:rFonts w:hint="default" w:ascii="Times New Roman" w:hAnsi="Times New Roman" w:cs="Times New Roman"/>
           <w:lang w:val="pt-PT"/>
         </w:rPr>
       </w:pPr>
       <w:r>
         <w:rPr>
           <w:rFonts w:hint="default" w:ascii="Times New Roman" w:hAnsi="Times New Roman" w:cs="Times New Roman"/>
-          <w:b w:val="0"/>
-          <w:bCs/>
-          <w:sz w:val="24"/>
-          <w:szCs w:val="24"/>
-          <w:lang w:val="pt-PT"/>
-        </w:rPr>
-        <w:tab/>
-        <w:t>Nosso estudo de caso foi baseado na decomposição de microsserviços a partir da abstração de domínios (DDD) em um cenário educacional. Com isso originando cinco domínios, são eles: Secretaria, Financeiro, Professor, Curso e Aluno.</w:t>
+          <w:lang w:val="pt-PT"/>
+        </w:rPr>
+        <w:t>4.1 Objetivo Geral</w:t>
       </w:r>
     </w:p>
     <w:p>
@@ -966,6 +947,1170 @@
           <w:szCs w:val="24"/>
           <w:lang w:val="pt-PT"/>
         </w:rPr>
+        <w:tab/>
+      </w:r>
+      <w:r>
+        <w:rPr>
+          <w:rFonts w:hint="default" w:ascii="Times New Roman" w:hAnsi="Times New Roman" w:cs="Times New Roman"/>
+          <w:b w:val="0"/>
+          <w:bCs/>
+          <w:sz w:val="24"/>
+          <w:szCs w:val="24"/>
+          <w:lang w:val="pt-PT"/>
+        </w:rPr>
+        <w:t>Nosso estudo de caso foi baseado na decomposição de microsserviços a partir da abstração de domínios (DDD) em um cenário educacional. Com isso originando cinco domínios, são eles: Administração, Financeiro, Professor, Evento e Aluno. E suas funcionalidades estão sendo descritas no digrama de caso de uso da Imagem 1.</w:t>
+      </w:r>
+      <w:bookmarkStart w:id="6" w:name="_GoBack"/>
+      <w:bookmarkEnd w:id="6"/>
+    </w:p>
+    <w:p>
+      <w:pPr>
+        <w:pStyle w:val="51"/>
+        <w:keepNext/>
+        <w:keepLines w:val="0"/>
+        <w:pageBreakBefore w:val="0"/>
+        <w:widowControl/>
+        <w:kinsoku/>
+        <w:wordWrap/>
+        <w:overflowPunct/>
+        <w:topLinePunct w:val="0"/>
+        <w:autoSpaceDE/>
+        <w:autoSpaceDN/>
+        <w:bidi w:val="0"/>
+        <w:adjustRightInd/>
+        <w:snapToGrid/>
+        <w:spacing w:after="0" w:line="360" w:lineRule="auto"/>
+        <w:ind w:left="0" w:firstLine="706"/>
+        <w:jc w:val="both"/>
+        <w:textAlignment w:val="auto"/>
+        <w:outlineLvl w:val="0"/>
+        <w:rPr>
+          <w:rFonts w:hint="default" w:ascii="Times New Roman" w:hAnsi="Times New Roman" w:cs="Times New Roman"/>
+          <w:b w:val="0"/>
+          <w:bCs/>
+          <w:sz w:val="24"/>
+          <w:szCs w:val="24"/>
+          <w:lang w:val="pt-PT"/>
+        </w:rPr>
+      </w:pPr>
+    </w:p>
+    <w:p>
+      <w:pPr>
+        <w:pStyle w:val="51"/>
+        <w:keepNext/>
+        <w:keepLines w:val="0"/>
+        <w:pageBreakBefore w:val="0"/>
+        <w:widowControl/>
+        <w:kinsoku/>
+        <w:wordWrap/>
+        <w:overflowPunct/>
+        <w:topLinePunct w:val="0"/>
+        <w:autoSpaceDE/>
+        <w:autoSpaceDN/>
+        <w:bidi w:val="0"/>
+        <w:adjustRightInd/>
+        <w:snapToGrid/>
+        <w:spacing w:after="0" w:line="360" w:lineRule="auto"/>
+        <w:ind w:left="0" w:firstLine="0"/>
+        <w:jc w:val="center"/>
+        <w:textAlignment w:val="auto"/>
+        <w:outlineLvl w:val="0"/>
+        <w:rPr>
+          <w:rFonts w:hint="default" w:ascii="Times New Roman" w:hAnsi="Times New Roman" w:cs="Times New Roman"/>
+          <w:b w:val="0"/>
+          <w:bCs/>
+          <w:sz w:val="20"/>
+          <w:szCs w:val="20"/>
+          <w:lang w:val="pt-PT"/>
+        </w:rPr>
+      </w:pPr>
+      <w:r>
+        <w:rPr>
+          <w:rFonts w:hint="default" w:ascii="Times New Roman" w:hAnsi="Times New Roman" w:cs="Times New Roman"/>
+          <w:b w:val="0"/>
+          <w:bCs/>
+          <w:sz w:val="20"/>
+          <w:szCs w:val="20"/>
+          <w:lang w:val="pt-PT"/>
+        </w:rPr>
+        <w:t>Imagem 1 - Diagrama de Caso de Uso</w:t>
+      </w:r>
+    </w:p>
+    <w:p>
+      <w:pPr>
+        <w:pStyle w:val="51"/>
+        <w:keepNext/>
+        <w:keepLines w:val="0"/>
+        <w:pageBreakBefore w:val="0"/>
+        <w:widowControl/>
+        <w:kinsoku/>
+        <w:wordWrap/>
+        <w:overflowPunct/>
+        <w:topLinePunct w:val="0"/>
+        <w:autoSpaceDE/>
+        <w:autoSpaceDN/>
+        <w:bidi w:val="0"/>
+        <w:adjustRightInd/>
+        <w:snapToGrid/>
+        <w:spacing w:after="0" w:line="360" w:lineRule="auto"/>
+        <w:jc w:val="both"/>
+        <w:textAlignment w:val="auto"/>
+        <w:outlineLvl w:val="0"/>
+        <w:rPr>
+          <w:rFonts w:hint="default" w:ascii="Times New Roman" w:hAnsi="Times New Roman" w:cs="Times New Roman"/>
+          <w:b w:val="0"/>
+          <w:bCs/>
+          <w:sz w:val="24"/>
+          <w:szCs w:val="24"/>
+          <w:lang w:val="pt-PT"/>
+        </w:rPr>
+      </w:pPr>
+      <w:r>
+        <w:rPr>
+          <w:rFonts w:hint="default" w:ascii="Times New Roman" w:hAnsi="Times New Roman" w:cs="Times New Roman"/>
+          <w:b w:val="0"/>
+          <w:bCs/>
+          <w:sz w:val="24"/>
+          <w:szCs w:val="24"/>
+          <w:lang w:val="pt-PT"/>
+        </w:rPr>
+        <w:drawing>
+          <wp:inline distT="0" distB="0" distL="114300" distR="114300">
+            <wp:extent cx="2946400" cy="3843020"/>
+            <wp:effectExtent l="0" t="0" r="6350" b="5080"/>
+            <wp:docPr id="1" name="Picture 1" descr="casoUso"/>
+            <wp:cNvGraphicFramePr>
+              <a:graphicFrameLocks xmlns:a="http://schemas.openxmlformats.org/drawingml/2006/main" noChangeAspect="1"/>
+            </wp:cNvGraphicFramePr>
+            <a:graphic xmlns:a="http://schemas.openxmlformats.org/drawingml/2006/main">
+              <a:graphicData uri="http://schemas.openxmlformats.org/drawingml/2006/picture">
+                <pic:pic xmlns:pic="http://schemas.openxmlformats.org/drawingml/2006/picture">
+                  <pic:nvPicPr>
+                    <pic:cNvPr id="1" name="Picture 1" descr="casoUso"/>
+                    <pic:cNvPicPr>
+                      <a:picLocks noChangeAspect="1"/>
+                    </pic:cNvPicPr>
+                  </pic:nvPicPr>
+                  <pic:blipFill>
+                    <a:blip r:embed="rId8"/>
+                    <a:stretch>
+                      <a:fillRect/>
+                    </a:stretch>
+                  </pic:blipFill>
+                  <pic:spPr>
+                    <a:xfrm>
+                      <a:off x="0" y="0"/>
+                      <a:ext cx="2946400" cy="3843020"/>
+                    </a:xfrm>
+                    <a:prstGeom prst="rect">
+                      <a:avLst/>
+                    </a:prstGeom>
+                  </pic:spPr>
+                </pic:pic>
+              </a:graphicData>
+            </a:graphic>
+          </wp:inline>
+        </w:drawing>
+      </w:r>
+    </w:p>
+    <w:p>
+      <w:pPr>
+        <w:keepNext w:val="0"/>
+        <w:keepLines w:val="0"/>
+        <w:pageBreakBefore w:val="0"/>
+        <w:widowControl/>
+        <w:kinsoku/>
+        <w:wordWrap/>
+        <w:overflowPunct/>
+        <w:topLinePunct w:val="0"/>
+        <w:autoSpaceDE/>
+        <w:autoSpaceDN/>
+        <w:bidi w:val="0"/>
+        <w:adjustRightInd/>
+        <w:snapToGrid/>
+        <w:spacing w:after="0" w:line="360" w:lineRule="auto"/>
+        <w:jc w:val="center"/>
+        <w:textAlignment w:val="auto"/>
+        <w:rPr>
+          <w:rFonts w:ascii="Arial" w:hAnsi="Arial" w:cs="Arial"/>
+          <w:sz w:val="20"/>
+          <w:szCs w:val="20"/>
+        </w:rPr>
+      </w:pPr>
+      <w:r>
+        <w:rPr>
+          <w:rFonts w:hint="default" w:ascii="Times New Roman" w:hAnsi="Times New Roman" w:cs="Times New Roman"/>
+          <w:sz w:val="20"/>
+          <w:szCs w:val="20"/>
+        </w:rPr>
+        <w:t>Fonte – Própria, estudo de caso deste artigo</w:t>
+      </w:r>
+    </w:p>
+    <w:p>
+      <w:pPr>
+        <w:pStyle w:val="51"/>
+        <w:keepNext/>
+        <w:keepLines w:val="0"/>
+        <w:pageBreakBefore w:val="0"/>
+        <w:widowControl/>
+        <w:kinsoku/>
+        <w:wordWrap/>
+        <w:overflowPunct/>
+        <w:topLinePunct w:val="0"/>
+        <w:autoSpaceDE/>
+        <w:autoSpaceDN/>
+        <w:bidi w:val="0"/>
+        <w:adjustRightInd/>
+        <w:snapToGrid/>
+        <w:spacing w:after="0" w:line="360" w:lineRule="auto"/>
+        <w:ind w:left="0" w:firstLine="706"/>
+        <w:jc w:val="both"/>
+        <w:textAlignment w:val="auto"/>
+        <w:outlineLvl w:val="0"/>
+        <w:rPr>
+          <w:rFonts w:hint="default" w:ascii="Times New Roman" w:hAnsi="Times New Roman" w:cs="Times New Roman"/>
+          <w:b w:val="0"/>
+          <w:bCs/>
+          <w:sz w:val="20"/>
+          <w:szCs w:val="20"/>
+          <w:lang w:val="pt-PT"/>
+        </w:rPr>
+      </w:pPr>
+    </w:p>
+    <w:p>
+      <w:pPr>
+        <w:pStyle w:val="51"/>
+        <w:spacing w:after="200"/>
+        <w:outlineLvl w:val="0"/>
+        <w:rPr>
+          <w:rFonts w:hint="default" w:ascii="Times New Roman" w:hAnsi="Times New Roman" w:cs="Times New Roman"/>
+          <w:lang w:val="pt-PT"/>
+        </w:rPr>
+      </w:pPr>
+      <w:r>
+        <w:rPr>
+          <w:rFonts w:hint="default" w:ascii="Times New Roman" w:hAnsi="Times New Roman" w:cs="Times New Roman"/>
+          <w:lang w:val="pt-PT"/>
+        </w:rPr>
+        <w:t>4.2 Detalhamento dos Microserviços</w:t>
+      </w:r>
+    </w:p>
+    <w:p>
+      <w:pPr>
+        <w:pStyle w:val="51"/>
+        <w:keepNext/>
+        <w:keepLines w:val="0"/>
+        <w:pageBreakBefore w:val="0"/>
+        <w:widowControl/>
+        <w:kinsoku/>
+        <w:wordWrap/>
+        <w:overflowPunct/>
+        <w:topLinePunct w:val="0"/>
+        <w:autoSpaceDE/>
+        <w:autoSpaceDN/>
+        <w:bidi w:val="0"/>
+        <w:adjustRightInd/>
+        <w:snapToGrid/>
+        <w:spacing w:after="0" w:line="360" w:lineRule="auto"/>
+        <w:ind w:left="0" w:firstLine="706"/>
+        <w:jc w:val="both"/>
+        <w:textAlignment w:val="auto"/>
+        <w:outlineLvl w:val="0"/>
+        <w:rPr>
+          <w:rFonts w:hint="default" w:ascii="Times New Roman" w:hAnsi="Times New Roman" w:cs="Times New Roman"/>
+          <w:b w:val="0"/>
+          <w:bCs/>
+          <w:sz w:val="24"/>
+          <w:szCs w:val="24"/>
+          <w:lang w:val="pt-PT"/>
+        </w:rPr>
+      </w:pPr>
+      <w:r>
+        <w:rPr>
+          <w:rFonts w:hint="default" w:ascii="Times New Roman" w:hAnsi="Times New Roman" w:cs="Times New Roman"/>
+          <w:b w:val="0"/>
+          <w:bCs/>
+          <w:sz w:val="24"/>
+          <w:szCs w:val="24"/>
+          <w:lang w:val="pt-PT"/>
+        </w:rPr>
+        <w:t xml:space="preserve">Os domínios foram implementados de forma independente e cada serviço possui seu próprio banco de dados. Sendo 4 deles com bancos relacionais, onde 2 utilizam o MySql e 2 o Postgresql, e o Evento  com banco não relacional utilizando o MongoDB. </w:t>
+      </w:r>
+    </w:p>
+    <w:p>
+      <w:pPr>
+        <w:pStyle w:val="51"/>
+        <w:keepNext/>
+        <w:keepLines w:val="0"/>
+        <w:pageBreakBefore w:val="0"/>
+        <w:widowControl/>
+        <w:kinsoku/>
+        <w:wordWrap/>
+        <w:overflowPunct/>
+        <w:topLinePunct w:val="0"/>
+        <w:autoSpaceDE/>
+        <w:autoSpaceDN/>
+        <w:bidi w:val="0"/>
+        <w:adjustRightInd/>
+        <w:snapToGrid/>
+        <w:spacing w:after="0" w:line="360" w:lineRule="auto"/>
+        <w:ind w:left="0" w:firstLine="706"/>
+        <w:jc w:val="both"/>
+        <w:textAlignment w:val="auto"/>
+        <w:outlineLvl w:val="0"/>
+        <w:rPr>
+          <w:rFonts w:hint="default" w:ascii="Times New Roman" w:hAnsi="Times New Roman" w:cs="Times New Roman"/>
+          <w:b w:val="0"/>
+          <w:bCs/>
+          <w:sz w:val="24"/>
+          <w:szCs w:val="24"/>
+          <w:lang w:val="pt-PT"/>
+        </w:rPr>
+      </w:pPr>
+      <w:r>
+        <w:rPr>
+          <w:rFonts w:hint="default" w:ascii="Times New Roman" w:hAnsi="Times New Roman" w:cs="Times New Roman"/>
+          <w:b w:val="0"/>
+          <w:bCs/>
+          <w:sz w:val="24"/>
+          <w:szCs w:val="24"/>
+          <w:lang w:val="pt-PT"/>
+        </w:rPr>
+        <w:t>Todos serviços foram implemantados utilizando o ecossistema Spring na versão 2.3.1 e a linguagem Java na versão 11. O Maven foi a ferramenta escolhida pra build e gerenciamento das dependências.</w:t>
+      </w:r>
+    </w:p>
+    <w:p>
+      <w:pPr>
+        <w:pStyle w:val="51"/>
+        <w:keepNext/>
+        <w:keepLines w:val="0"/>
+        <w:pageBreakBefore w:val="0"/>
+        <w:widowControl/>
+        <w:kinsoku/>
+        <w:wordWrap/>
+        <w:overflowPunct/>
+        <w:topLinePunct w:val="0"/>
+        <w:autoSpaceDE/>
+        <w:autoSpaceDN/>
+        <w:bidi w:val="0"/>
+        <w:adjustRightInd/>
+        <w:snapToGrid/>
+        <w:spacing w:after="0" w:line="360" w:lineRule="auto"/>
+        <w:ind w:left="0" w:firstLine="706"/>
+        <w:jc w:val="both"/>
+        <w:textAlignment w:val="auto"/>
+        <w:outlineLvl w:val="0"/>
+        <w:rPr>
+          <w:rFonts w:hint="default" w:ascii="Times New Roman" w:hAnsi="Times New Roman" w:cs="Times New Roman"/>
+          <w:b w:val="0"/>
+          <w:bCs/>
+          <w:sz w:val="24"/>
+          <w:szCs w:val="24"/>
+          <w:lang w:val="pt-PT"/>
+        </w:rPr>
+      </w:pPr>
+      <w:r>
+        <w:rPr>
+          <w:rFonts w:hint="default" w:ascii="Times New Roman" w:hAnsi="Times New Roman" w:cs="Times New Roman"/>
+          <w:b w:val="0"/>
+          <w:bCs/>
+          <w:sz w:val="24"/>
+          <w:szCs w:val="24"/>
+          <w:lang w:val="pt-PT"/>
+        </w:rPr>
+        <w:t>Foi implementado o servidor Eureka, que tem a função de descoberta e registro dos serviços. A API Gateway, sendo o proxy da aplicação ficando responsável pelo gerenciamento das rotas. Implementamos a documentação centralizada dos serviços utilizando o Swagger.</w:t>
+      </w:r>
+    </w:p>
+    <w:p>
+      <w:pPr>
+        <w:pStyle w:val="51"/>
+        <w:keepNext/>
+        <w:keepLines w:val="0"/>
+        <w:pageBreakBefore w:val="0"/>
+        <w:widowControl/>
+        <w:kinsoku/>
+        <w:wordWrap/>
+        <w:overflowPunct/>
+        <w:topLinePunct w:val="0"/>
+        <w:autoSpaceDE/>
+        <w:autoSpaceDN/>
+        <w:bidi w:val="0"/>
+        <w:adjustRightInd/>
+        <w:snapToGrid/>
+        <w:spacing w:after="0" w:line="360" w:lineRule="auto"/>
+        <w:ind w:left="0" w:firstLine="706"/>
+        <w:jc w:val="both"/>
+        <w:textAlignment w:val="auto"/>
+        <w:outlineLvl w:val="0"/>
+        <w:rPr>
+          <w:rFonts w:hint="default" w:ascii="Times New Roman" w:hAnsi="Times New Roman" w:cs="Times New Roman"/>
+          <w:b w:val="0"/>
+          <w:bCs/>
+          <w:sz w:val="24"/>
+          <w:szCs w:val="24"/>
+          <w:lang w:val="pt-PT"/>
+        </w:rPr>
+      </w:pPr>
+      <w:r>
+        <w:rPr>
+          <w:rFonts w:hint="default" w:ascii="Times New Roman" w:hAnsi="Times New Roman" w:cs="Times New Roman"/>
+          <w:b w:val="0"/>
+          <w:bCs/>
+          <w:sz w:val="24"/>
+          <w:szCs w:val="24"/>
+          <w:lang w:val="pt-PT"/>
+        </w:rPr>
+        <w:t>Para a comunicação entre os microserviços foi utilizado o padrão REST que utiliza o protocolo HTTP para comunicação síncrona.</w:t>
+      </w:r>
+    </w:p>
+    <w:p>
+      <w:pPr>
+        <w:pStyle w:val="51"/>
+        <w:keepNext/>
+        <w:keepLines w:val="0"/>
+        <w:pageBreakBefore w:val="0"/>
+        <w:widowControl/>
+        <w:kinsoku/>
+        <w:wordWrap/>
+        <w:overflowPunct/>
+        <w:topLinePunct w:val="0"/>
+        <w:autoSpaceDE/>
+        <w:autoSpaceDN/>
+        <w:bidi w:val="0"/>
+        <w:adjustRightInd/>
+        <w:snapToGrid/>
+        <w:spacing w:after="0" w:line="360" w:lineRule="auto"/>
+        <w:ind w:left="0" w:firstLine="706"/>
+        <w:jc w:val="both"/>
+        <w:textAlignment w:val="auto"/>
+        <w:outlineLvl w:val="0"/>
+        <w:rPr>
+          <w:rFonts w:hint="default" w:ascii="Times New Roman" w:hAnsi="Times New Roman" w:cs="Times New Roman"/>
+          <w:b w:val="0"/>
+          <w:bCs/>
+          <w:sz w:val="24"/>
+          <w:szCs w:val="24"/>
+          <w:lang w:val="pt-PT"/>
+        </w:rPr>
+      </w:pPr>
+    </w:p>
+    <w:p>
+      <w:pPr>
+        <w:pStyle w:val="51"/>
+        <w:spacing w:after="200"/>
+        <w:outlineLvl w:val="0"/>
+        <w:rPr>
+          <w:rFonts w:hint="default" w:ascii="Times New Roman" w:hAnsi="Times New Roman" w:cs="Times New Roman"/>
+          <w:lang w:val="pt-PT"/>
+        </w:rPr>
+      </w:pPr>
+      <w:r>
+        <w:rPr>
+          <w:rFonts w:hint="default" w:ascii="Times New Roman" w:hAnsi="Times New Roman" w:cs="Times New Roman"/>
+          <w:lang w:val="pt-PT"/>
+        </w:rPr>
+        <w:t>4.3 Resultados</w:t>
+      </w:r>
+    </w:p>
+    <w:p>
+      <w:pPr>
+        <w:pStyle w:val="51"/>
+        <w:keepNext/>
+        <w:keepLines w:val="0"/>
+        <w:pageBreakBefore w:val="0"/>
+        <w:widowControl/>
+        <w:kinsoku/>
+        <w:wordWrap/>
+        <w:overflowPunct/>
+        <w:topLinePunct w:val="0"/>
+        <w:autoSpaceDE/>
+        <w:autoSpaceDN/>
+        <w:bidi w:val="0"/>
+        <w:adjustRightInd/>
+        <w:snapToGrid/>
+        <w:spacing w:after="0" w:line="360" w:lineRule="auto"/>
+        <w:ind w:left="0" w:firstLine="706"/>
+        <w:textAlignment w:val="auto"/>
+        <w:outlineLvl w:val="0"/>
+        <w:rPr>
+          <w:rFonts w:hint="default" w:ascii="Times New Roman" w:hAnsi="Times New Roman" w:cs="Times New Roman"/>
+          <w:b w:val="0"/>
+          <w:bCs/>
+          <w:sz w:val="24"/>
+          <w:szCs w:val="24"/>
+          <w:lang w:val="pt-PT"/>
+        </w:rPr>
+      </w:pPr>
+      <w:r>
+        <w:rPr>
+          <w:rFonts w:hint="default" w:ascii="Times New Roman" w:hAnsi="Times New Roman" w:cs="Times New Roman"/>
+          <w:b w:val="0"/>
+          <w:bCs/>
+          <w:sz w:val="24"/>
+          <w:szCs w:val="24"/>
+          <w:lang w:val="pt-PT"/>
+        </w:rPr>
+        <w:t>Como resultados temos os serviços registrados e gerenciados pelo Eureka Server sendo exibidos na Imagem 2.</w:t>
+      </w:r>
+    </w:p>
+    <w:p>
+      <w:pPr>
+        <w:pStyle w:val="51"/>
+        <w:keepNext/>
+        <w:keepLines w:val="0"/>
+        <w:pageBreakBefore w:val="0"/>
+        <w:widowControl/>
+        <w:kinsoku/>
+        <w:wordWrap/>
+        <w:overflowPunct/>
+        <w:topLinePunct w:val="0"/>
+        <w:autoSpaceDE/>
+        <w:autoSpaceDN/>
+        <w:bidi w:val="0"/>
+        <w:adjustRightInd/>
+        <w:snapToGrid/>
+        <w:spacing w:after="0" w:line="360" w:lineRule="auto"/>
+        <w:ind w:left="0" w:firstLine="706"/>
+        <w:textAlignment w:val="auto"/>
+        <w:outlineLvl w:val="0"/>
+        <w:rPr>
+          <w:rFonts w:hint="default" w:ascii="Times New Roman" w:hAnsi="Times New Roman" w:cs="Times New Roman"/>
+          <w:b w:val="0"/>
+          <w:bCs/>
+          <w:sz w:val="24"/>
+          <w:szCs w:val="24"/>
+          <w:lang w:val="pt-PT"/>
+        </w:rPr>
+      </w:pPr>
+    </w:p>
+    <w:p>
+      <w:pPr>
+        <w:pStyle w:val="51"/>
+        <w:keepNext/>
+        <w:keepLines w:val="0"/>
+        <w:pageBreakBefore w:val="0"/>
+        <w:widowControl/>
+        <w:kinsoku/>
+        <w:wordWrap/>
+        <w:overflowPunct/>
+        <w:topLinePunct w:val="0"/>
+        <w:autoSpaceDE/>
+        <w:autoSpaceDN/>
+        <w:bidi w:val="0"/>
+        <w:adjustRightInd/>
+        <w:snapToGrid/>
+        <w:spacing w:after="0" w:line="360" w:lineRule="auto"/>
+        <w:ind w:left="0" w:firstLine="0"/>
+        <w:jc w:val="center"/>
+        <w:textAlignment w:val="auto"/>
+        <w:outlineLvl w:val="0"/>
+        <w:rPr>
+          <w:rFonts w:hint="default" w:ascii="Times New Roman" w:hAnsi="Times New Roman" w:cs="Times New Roman"/>
+          <w:b w:val="0"/>
+          <w:bCs/>
+          <w:sz w:val="20"/>
+          <w:szCs w:val="20"/>
+          <w:lang w:val="pt-PT"/>
+        </w:rPr>
+      </w:pPr>
+      <w:r>
+        <w:rPr>
+          <w:rFonts w:hint="default" w:ascii="Times New Roman" w:hAnsi="Times New Roman" w:cs="Times New Roman"/>
+          <w:b w:val="0"/>
+          <w:bCs/>
+          <w:sz w:val="20"/>
+          <w:szCs w:val="20"/>
+          <w:lang w:val="pt-PT"/>
+        </w:rPr>
+        <w:t>Imagem 2 - Eureka Server</w:t>
+      </w:r>
+    </w:p>
+    <w:p>
+      <w:pPr>
+        <w:pStyle w:val="51"/>
+        <w:keepNext/>
+        <w:keepLines w:val="0"/>
+        <w:pageBreakBefore w:val="0"/>
+        <w:widowControl/>
+        <w:kinsoku/>
+        <w:wordWrap/>
+        <w:overflowPunct/>
+        <w:topLinePunct w:val="0"/>
+        <w:autoSpaceDE/>
+        <w:autoSpaceDN/>
+        <w:bidi w:val="0"/>
+        <w:adjustRightInd/>
+        <w:snapToGrid/>
+        <w:spacing w:after="0" w:line="360" w:lineRule="auto"/>
+        <w:textAlignment w:val="auto"/>
+        <w:outlineLvl w:val="0"/>
+        <w:rPr>
+          <w:rFonts w:hint="default" w:ascii="Times New Roman" w:hAnsi="Times New Roman" w:cs="Times New Roman"/>
+          <w:b w:val="0"/>
+          <w:bCs/>
+          <w:sz w:val="24"/>
+          <w:szCs w:val="24"/>
+          <w:lang w:val="pt-PT"/>
+        </w:rPr>
+      </w:pPr>
+      <w:r>
+        <w:rPr>
+          <w:rFonts w:hint="default" w:ascii="Times New Roman" w:hAnsi="Times New Roman" w:cs="Times New Roman"/>
+          <w:b w:val="0"/>
+          <w:bCs/>
+          <w:sz w:val="24"/>
+          <w:szCs w:val="24"/>
+          <w:lang w:val="pt-PT"/>
+        </w:rPr>
+        <w:drawing>
+          <wp:inline distT="0" distB="0" distL="114300" distR="114300">
+            <wp:extent cx="2943225" cy="1675765"/>
+            <wp:effectExtent l="0" t="0" r="9525" b="635"/>
+            <wp:docPr id="2" name="Picture 2" descr="eureka"/>
+            <wp:cNvGraphicFramePr>
+              <a:graphicFrameLocks xmlns:a="http://schemas.openxmlformats.org/drawingml/2006/main" noChangeAspect="1"/>
+            </wp:cNvGraphicFramePr>
+            <a:graphic xmlns:a="http://schemas.openxmlformats.org/drawingml/2006/main">
+              <a:graphicData uri="http://schemas.openxmlformats.org/drawingml/2006/picture">
+                <pic:pic xmlns:pic="http://schemas.openxmlformats.org/drawingml/2006/picture">
+                  <pic:nvPicPr>
+                    <pic:cNvPr id="2" name="Picture 2" descr="eureka"/>
+                    <pic:cNvPicPr>
+                      <a:picLocks noChangeAspect="1"/>
+                    </pic:cNvPicPr>
+                  </pic:nvPicPr>
+                  <pic:blipFill>
+                    <a:blip r:embed="rId9"/>
+                    <a:stretch>
+                      <a:fillRect/>
+                    </a:stretch>
+                  </pic:blipFill>
+                  <pic:spPr>
+                    <a:xfrm>
+                      <a:off x="0" y="0"/>
+                      <a:ext cx="2943225" cy="1675765"/>
+                    </a:xfrm>
+                    <a:prstGeom prst="rect">
+                      <a:avLst/>
+                    </a:prstGeom>
+                  </pic:spPr>
+                </pic:pic>
+              </a:graphicData>
+            </a:graphic>
+          </wp:inline>
+        </w:drawing>
+      </w:r>
+    </w:p>
+    <w:p>
+      <w:pPr>
+        <w:keepNext w:val="0"/>
+        <w:keepLines w:val="0"/>
+        <w:pageBreakBefore w:val="0"/>
+        <w:widowControl/>
+        <w:kinsoku/>
+        <w:wordWrap/>
+        <w:overflowPunct/>
+        <w:topLinePunct w:val="0"/>
+        <w:autoSpaceDE/>
+        <w:autoSpaceDN/>
+        <w:bidi w:val="0"/>
+        <w:adjustRightInd/>
+        <w:snapToGrid/>
+        <w:spacing w:after="0" w:line="360" w:lineRule="auto"/>
+        <w:jc w:val="center"/>
+        <w:textAlignment w:val="auto"/>
+        <w:rPr>
+          <w:rFonts w:hint="default" w:ascii="Times New Roman" w:hAnsi="Times New Roman" w:cs="Times New Roman"/>
+          <w:sz w:val="20"/>
+          <w:szCs w:val="20"/>
+        </w:rPr>
+      </w:pPr>
+      <w:r>
+        <w:rPr>
+          <w:rFonts w:hint="default" w:ascii="Times New Roman" w:hAnsi="Times New Roman" w:cs="Times New Roman"/>
+          <w:sz w:val="20"/>
+          <w:szCs w:val="20"/>
+        </w:rPr>
+        <w:t>Fonte – Própria, estudo de caso deste artigo</w:t>
+      </w:r>
+    </w:p>
+    <w:p>
+      <w:pPr>
+        <w:spacing w:after="0" w:line="360" w:lineRule="auto"/>
+        <w:jc w:val="center"/>
+        <w:rPr>
+          <w:rFonts w:hint="default" w:ascii="Times New Roman" w:hAnsi="Times New Roman" w:cs="Times New Roman"/>
+          <w:sz w:val="20"/>
+          <w:szCs w:val="20"/>
+        </w:rPr>
+      </w:pPr>
+    </w:p>
+    <w:p>
+      <w:pPr>
+        <w:keepNext w:val="0"/>
+        <w:keepLines w:val="0"/>
+        <w:pageBreakBefore w:val="0"/>
+        <w:widowControl/>
+        <w:kinsoku/>
+        <w:wordWrap/>
+        <w:overflowPunct/>
+        <w:topLinePunct w:val="0"/>
+        <w:autoSpaceDE/>
+        <w:autoSpaceDN/>
+        <w:bidi w:val="0"/>
+        <w:adjustRightInd/>
+        <w:snapToGrid/>
+        <w:spacing w:after="0" w:line="360" w:lineRule="auto"/>
+        <w:ind w:firstLine="706"/>
+        <w:jc w:val="both"/>
+        <w:textAlignment w:val="auto"/>
+        <w:rPr>
+          <w:rFonts w:hint="default" w:ascii="Times New Roman" w:hAnsi="Times New Roman" w:cs="Times New Roman"/>
+          <w:sz w:val="24"/>
+          <w:szCs w:val="24"/>
+          <w:lang w:val="pt-PT"/>
+        </w:rPr>
+      </w:pPr>
+      <w:r>
+        <w:rPr>
+          <w:rFonts w:hint="default" w:ascii="Times New Roman" w:hAnsi="Times New Roman" w:cs="Times New Roman"/>
+          <w:sz w:val="24"/>
+          <w:szCs w:val="24"/>
+          <w:lang w:val="pt-PT"/>
+        </w:rPr>
+        <w:t>Na Imagem 3 temos as requisições filtradas pelo proxy e centralizadas na porta 9090 tornando acessível toda a documentação da API em um único endpoint.</w:t>
+      </w:r>
+    </w:p>
+    <w:p>
+      <w:pPr>
+        <w:keepNext w:val="0"/>
+        <w:keepLines w:val="0"/>
+        <w:pageBreakBefore w:val="0"/>
+        <w:widowControl/>
+        <w:kinsoku/>
+        <w:wordWrap/>
+        <w:overflowPunct/>
+        <w:topLinePunct w:val="0"/>
+        <w:autoSpaceDE/>
+        <w:autoSpaceDN/>
+        <w:bidi w:val="0"/>
+        <w:adjustRightInd/>
+        <w:snapToGrid/>
+        <w:spacing w:after="0" w:line="360" w:lineRule="auto"/>
+        <w:jc w:val="both"/>
+        <w:textAlignment w:val="auto"/>
+        <w:rPr>
+          <w:rFonts w:hint="default" w:ascii="Times New Roman" w:hAnsi="Times New Roman" w:cs="Times New Roman"/>
+          <w:sz w:val="24"/>
+          <w:szCs w:val="24"/>
+          <w:lang w:val="pt-PT"/>
+        </w:rPr>
+      </w:pPr>
+    </w:p>
+    <w:p>
+      <w:pPr>
+        <w:keepNext w:val="0"/>
+        <w:keepLines w:val="0"/>
+        <w:pageBreakBefore w:val="0"/>
+        <w:widowControl/>
+        <w:kinsoku/>
+        <w:wordWrap/>
+        <w:overflowPunct/>
+        <w:topLinePunct w:val="0"/>
+        <w:autoSpaceDE/>
+        <w:autoSpaceDN/>
+        <w:bidi w:val="0"/>
+        <w:adjustRightInd/>
+        <w:snapToGrid/>
+        <w:spacing w:after="0" w:line="360" w:lineRule="auto"/>
+        <w:jc w:val="center"/>
+        <w:textAlignment w:val="auto"/>
+        <w:rPr>
+          <w:rFonts w:hint="default" w:ascii="Times New Roman" w:hAnsi="Times New Roman" w:cs="Times New Roman"/>
+          <w:sz w:val="20"/>
+          <w:szCs w:val="20"/>
+          <w:lang w:val="pt-PT"/>
+        </w:rPr>
+      </w:pPr>
+      <w:r>
+        <w:rPr>
+          <w:rFonts w:hint="default" w:ascii="Times New Roman" w:hAnsi="Times New Roman" w:cs="Times New Roman"/>
+          <w:sz w:val="20"/>
+          <w:szCs w:val="20"/>
+          <w:lang w:val="pt-PT"/>
+        </w:rPr>
+        <w:t>Imagem 3 - Documentação com Swagger</w:t>
+      </w:r>
+    </w:p>
+    <w:p>
+      <w:pPr>
+        <w:keepNext w:val="0"/>
+        <w:keepLines w:val="0"/>
+        <w:pageBreakBefore w:val="0"/>
+        <w:widowControl/>
+        <w:kinsoku/>
+        <w:wordWrap/>
+        <w:overflowPunct/>
+        <w:topLinePunct w:val="0"/>
+        <w:autoSpaceDE/>
+        <w:autoSpaceDN/>
+        <w:bidi w:val="0"/>
+        <w:adjustRightInd/>
+        <w:snapToGrid/>
+        <w:spacing w:after="0" w:line="360" w:lineRule="auto"/>
+        <w:jc w:val="both"/>
+        <w:textAlignment w:val="auto"/>
+        <w:rPr>
+          <w:rFonts w:hint="default" w:ascii="Times New Roman" w:hAnsi="Times New Roman" w:cs="Times New Roman"/>
+          <w:sz w:val="24"/>
+          <w:szCs w:val="24"/>
+          <w:lang w:val="pt-PT"/>
+        </w:rPr>
+      </w:pPr>
+      <w:r>
+        <w:rPr>
+          <w:rFonts w:hint="default" w:ascii="Times New Roman" w:hAnsi="Times New Roman" w:cs="Times New Roman"/>
+          <w:sz w:val="24"/>
+          <w:szCs w:val="24"/>
+          <w:lang w:val="pt-PT"/>
+        </w:rPr>
+        <w:drawing>
+          <wp:inline distT="0" distB="0" distL="114300" distR="114300">
+            <wp:extent cx="2950210" cy="1574800"/>
+            <wp:effectExtent l="0" t="0" r="2540" b="6350"/>
+            <wp:docPr id="3" name="Picture 3" descr="swagger"/>
+            <wp:cNvGraphicFramePr>
+              <a:graphicFrameLocks xmlns:a="http://schemas.openxmlformats.org/drawingml/2006/main" noChangeAspect="1"/>
+            </wp:cNvGraphicFramePr>
+            <a:graphic xmlns:a="http://schemas.openxmlformats.org/drawingml/2006/main">
+              <a:graphicData uri="http://schemas.openxmlformats.org/drawingml/2006/picture">
+                <pic:pic xmlns:pic="http://schemas.openxmlformats.org/drawingml/2006/picture">
+                  <pic:nvPicPr>
+                    <pic:cNvPr id="3" name="Picture 3" descr="swagger"/>
+                    <pic:cNvPicPr>
+                      <a:picLocks noChangeAspect="1"/>
+                    </pic:cNvPicPr>
+                  </pic:nvPicPr>
+                  <pic:blipFill>
+                    <a:blip r:embed="rId10"/>
+                    <a:stretch>
+                      <a:fillRect/>
+                    </a:stretch>
+                  </pic:blipFill>
+                  <pic:spPr>
+                    <a:xfrm>
+                      <a:off x="0" y="0"/>
+                      <a:ext cx="2950210" cy="1574800"/>
+                    </a:xfrm>
+                    <a:prstGeom prst="rect">
+                      <a:avLst/>
+                    </a:prstGeom>
+                  </pic:spPr>
+                </pic:pic>
+              </a:graphicData>
+            </a:graphic>
+          </wp:inline>
+        </w:drawing>
+      </w:r>
+    </w:p>
+    <w:p>
+      <w:pPr>
+        <w:spacing w:after="0" w:line="360" w:lineRule="auto"/>
+        <w:jc w:val="center"/>
+        <w:rPr>
+          <w:rFonts w:ascii="Arial" w:hAnsi="Arial" w:cs="Arial"/>
+          <w:sz w:val="20"/>
+          <w:szCs w:val="20"/>
+        </w:rPr>
+      </w:pPr>
+      <w:r>
+        <w:rPr>
+          <w:rFonts w:hint="default" w:ascii="Times New Roman" w:hAnsi="Times New Roman" w:cs="Times New Roman"/>
+          <w:sz w:val="20"/>
+          <w:szCs w:val="20"/>
+        </w:rPr>
+        <w:t>Fonte – Própria, estudo de caso deste artigo</w:t>
+      </w:r>
+    </w:p>
+    <w:p>
+      <w:pPr>
+        <w:keepNext w:val="0"/>
+        <w:keepLines w:val="0"/>
+        <w:pageBreakBefore w:val="0"/>
+        <w:widowControl/>
+        <w:kinsoku/>
+        <w:wordWrap/>
+        <w:overflowPunct/>
+        <w:topLinePunct w:val="0"/>
+        <w:autoSpaceDE/>
+        <w:autoSpaceDN/>
+        <w:bidi w:val="0"/>
+        <w:adjustRightInd/>
+        <w:snapToGrid/>
+        <w:spacing w:after="0" w:line="360" w:lineRule="auto"/>
+        <w:jc w:val="both"/>
+        <w:textAlignment w:val="auto"/>
+        <w:rPr>
+          <w:rFonts w:hint="default" w:ascii="Times New Roman" w:hAnsi="Times New Roman" w:cs="Times New Roman"/>
+          <w:sz w:val="24"/>
+          <w:szCs w:val="24"/>
+          <w:lang w:val="pt-PT"/>
+        </w:rPr>
+      </w:pPr>
+    </w:p>
+    <w:p>
+      <w:pPr>
+        <w:keepNext w:val="0"/>
+        <w:keepLines w:val="0"/>
+        <w:pageBreakBefore w:val="0"/>
+        <w:widowControl/>
+        <w:kinsoku/>
+        <w:wordWrap/>
+        <w:overflowPunct/>
+        <w:topLinePunct w:val="0"/>
+        <w:autoSpaceDE/>
+        <w:autoSpaceDN/>
+        <w:bidi w:val="0"/>
+        <w:adjustRightInd/>
+        <w:snapToGrid/>
+        <w:spacing w:after="0" w:line="360" w:lineRule="auto"/>
+        <w:ind w:firstLine="706"/>
+        <w:jc w:val="both"/>
+        <w:textAlignment w:val="auto"/>
+        <w:rPr>
+          <w:rFonts w:hint="default" w:ascii="Times New Roman" w:hAnsi="Times New Roman" w:cs="Times New Roman"/>
+          <w:sz w:val="24"/>
+          <w:szCs w:val="24"/>
+          <w:lang w:val="pt-PT"/>
+        </w:rPr>
+      </w:pPr>
+      <w:r>
+        <w:rPr>
+          <w:rFonts w:hint="default" w:ascii="Times New Roman" w:hAnsi="Times New Roman" w:cs="Times New Roman"/>
+          <w:sz w:val="24"/>
+          <w:szCs w:val="24"/>
+          <w:lang w:val="pt-PT"/>
+        </w:rPr>
+        <w:t>A Imagem 4 exibe, pelo Swagger, a implementação do CRUD genérico do Aluno e seus endpoits estão documentados e disponíveis para testes.</w:t>
+      </w:r>
+    </w:p>
+    <w:p>
+      <w:pPr>
+        <w:keepNext w:val="0"/>
+        <w:keepLines w:val="0"/>
+        <w:pageBreakBefore w:val="0"/>
+        <w:widowControl/>
+        <w:kinsoku/>
+        <w:wordWrap/>
+        <w:overflowPunct/>
+        <w:topLinePunct w:val="0"/>
+        <w:autoSpaceDE/>
+        <w:autoSpaceDN/>
+        <w:bidi w:val="0"/>
+        <w:adjustRightInd/>
+        <w:snapToGrid/>
+        <w:spacing w:after="0" w:line="360" w:lineRule="auto"/>
+        <w:ind w:firstLine="706"/>
+        <w:jc w:val="both"/>
+        <w:textAlignment w:val="auto"/>
+        <w:rPr>
+          <w:rFonts w:hint="default" w:ascii="Times New Roman" w:hAnsi="Times New Roman" w:cs="Times New Roman"/>
+          <w:sz w:val="24"/>
+          <w:szCs w:val="24"/>
+          <w:lang w:val="pt-PT"/>
+        </w:rPr>
+      </w:pPr>
+    </w:p>
+    <w:p>
+      <w:pPr>
+        <w:keepNext w:val="0"/>
+        <w:keepLines w:val="0"/>
+        <w:pageBreakBefore w:val="0"/>
+        <w:widowControl/>
+        <w:kinsoku/>
+        <w:wordWrap/>
+        <w:overflowPunct/>
+        <w:topLinePunct w:val="0"/>
+        <w:autoSpaceDE/>
+        <w:autoSpaceDN/>
+        <w:bidi w:val="0"/>
+        <w:adjustRightInd/>
+        <w:snapToGrid/>
+        <w:spacing w:after="0" w:line="360" w:lineRule="auto"/>
+        <w:jc w:val="center"/>
+        <w:textAlignment w:val="auto"/>
+        <w:rPr>
+          <w:rFonts w:hint="default" w:ascii="Times New Roman" w:hAnsi="Times New Roman" w:cs="Times New Roman"/>
+          <w:sz w:val="20"/>
+          <w:szCs w:val="20"/>
+          <w:lang w:val="pt-PT"/>
+        </w:rPr>
+      </w:pPr>
+      <w:r>
+        <w:rPr>
+          <w:rFonts w:hint="default" w:ascii="Times New Roman" w:hAnsi="Times New Roman" w:cs="Times New Roman"/>
+          <w:sz w:val="20"/>
+          <w:szCs w:val="20"/>
+          <w:lang w:val="pt-PT"/>
+        </w:rPr>
+        <w:t>Imagem 4 - Aluno Resource</w:t>
+      </w:r>
+    </w:p>
+    <w:p>
+      <w:pPr>
+        <w:keepNext w:val="0"/>
+        <w:keepLines w:val="0"/>
+        <w:pageBreakBefore w:val="0"/>
+        <w:widowControl/>
+        <w:kinsoku/>
+        <w:wordWrap/>
+        <w:overflowPunct/>
+        <w:topLinePunct w:val="0"/>
+        <w:autoSpaceDE/>
+        <w:autoSpaceDN/>
+        <w:bidi w:val="0"/>
+        <w:adjustRightInd/>
+        <w:snapToGrid/>
+        <w:spacing w:after="0" w:line="360" w:lineRule="auto"/>
+        <w:jc w:val="both"/>
+        <w:textAlignment w:val="auto"/>
+        <w:rPr>
+          <w:rFonts w:hint="default" w:ascii="Times New Roman" w:hAnsi="Times New Roman" w:cs="Times New Roman"/>
+          <w:sz w:val="24"/>
+          <w:szCs w:val="24"/>
+          <w:lang w:val="pt-PT"/>
+        </w:rPr>
+      </w:pPr>
+      <w:r>
+        <w:rPr>
+          <w:rFonts w:hint="default" w:ascii="Times New Roman" w:hAnsi="Times New Roman" w:cs="Times New Roman"/>
+          <w:sz w:val="24"/>
+          <w:szCs w:val="24"/>
+          <w:lang w:val="pt-PT"/>
+        </w:rPr>
+        <w:drawing>
+          <wp:inline distT="0" distB="0" distL="114300" distR="114300">
+            <wp:extent cx="2940685" cy="1492885"/>
+            <wp:effectExtent l="0" t="0" r="12065" b="12065"/>
+            <wp:docPr id="4" name="Picture 4" descr="aluno"/>
+            <wp:cNvGraphicFramePr>
+              <a:graphicFrameLocks xmlns:a="http://schemas.openxmlformats.org/drawingml/2006/main" noChangeAspect="1"/>
+            </wp:cNvGraphicFramePr>
+            <a:graphic xmlns:a="http://schemas.openxmlformats.org/drawingml/2006/main">
+              <a:graphicData uri="http://schemas.openxmlformats.org/drawingml/2006/picture">
+                <pic:pic xmlns:pic="http://schemas.openxmlformats.org/drawingml/2006/picture">
+                  <pic:nvPicPr>
+                    <pic:cNvPr id="4" name="Picture 4" descr="aluno"/>
+                    <pic:cNvPicPr>
+                      <a:picLocks noChangeAspect="1"/>
+                    </pic:cNvPicPr>
+                  </pic:nvPicPr>
+                  <pic:blipFill>
+                    <a:blip r:embed="rId11"/>
+                    <a:stretch>
+                      <a:fillRect/>
+                    </a:stretch>
+                  </pic:blipFill>
+                  <pic:spPr>
+                    <a:xfrm>
+                      <a:off x="0" y="0"/>
+                      <a:ext cx="2940685" cy="1492885"/>
+                    </a:xfrm>
+                    <a:prstGeom prst="rect">
+                      <a:avLst/>
+                    </a:prstGeom>
+                  </pic:spPr>
+                </pic:pic>
+              </a:graphicData>
+            </a:graphic>
+          </wp:inline>
+        </w:drawing>
+      </w:r>
+    </w:p>
+    <w:p>
+      <w:pPr>
+        <w:spacing w:after="0" w:line="360" w:lineRule="auto"/>
+        <w:jc w:val="center"/>
+        <w:rPr>
+          <w:rFonts w:ascii="Arial" w:hAnsi="Arial" w:cs="Arial"/>
+          <w:sz w:val="20"/>
+          <w:szCs w:val="20"/>
+        </w:rPr>
+      </w:pPr>
+      <w:r>
+        <w:rPr>
+          <w:rFonts w:hint="default" w:ascii="Times New Roman" w:hAnsi="Times New Roman" w:cs="Times New Roman"/>
+          <w:sz w:val="20"/>
+          <w:szCs w:val="20"/>
+        </w:rPr>
+        <w:t>Fonte – Própria, estudo de caso deste artigo</w:t>
+      </w:r>
+    </w:p>
+    <w:p>
+      <w:pPr>
+        <w:keepNext w:val="0"/>
+        <w:keepLines w:val="0"/>
+        <w:pageBreakBefore w:val="0"/>
+        <w:widowControl/>
+        <w:kinsoku/>
+        <w:wordWrap/>
+        <w:overflowPunct/>
+        <w:topLinePunct w:val="0"/>
+        <w:autoSpaceDE/>
+        <w:autoSpaceDN/>
+        <w:bidi w:val="0"/>
+        <w:adjustRightInd/>
+        <w:snapToGrid/>
+        <w:spacing w:after="0" w:line="360" w:lineRule="auto"/>
+        <w:jc w:val="both"/>
+        <w:textAlignment w:val="auto"/>
+        <w:rPr>
+          <w:rFonts w:hint="default" w:ascii="Times New Roman" w:hAnsi="Times New Roman" w:cs="Times New Roman"/>
+          <w:sz w:val="24"/>
+          <w:szCs w:val="24"/>
+          <w:lang w:val="pt-PT"/>
+        </w:rPr>
+      </w:pPr>
+    </w:p>
+    <w:p>
+      <w:pPr>
+        <w:pStyle w:val="51"/>
+        <w:keepNext/>
+        <w:keepLines w:val="0"/>
+        <w:pageBreakBefore w:val="0"/>
+        <w:widowControl/>
+        <w:kinsoku/>
+        <w:wordWrap/>
+        <w:overflowPunct/>
+        <w:topLinePunct w:val="0"/>
+        <w:autoSpaceDE/>
+        <w:autoSpaceDN/>
+        <w:bidi w:val="0"/>
+        <w:adjustRightInd/>
+        <w:snapToGrid/>
+        <w:spacing w:after="0" w:line="360" w:lineRule="auto"/>
+        <w:ind w:left="0" w:firstLine="706"/>
+        <w:jc w:val="both"/>
+        <w:textAlignment w:val="auto"/>
+        <w:outlineLvl w:val="0"/>
+        <w:rPr>
+          <w:rFonts w:hint="default" w:ascii="Times New Roman" w:hAnsi="Times New Roman" w:cs="Times New Roman"/>
+          <w:b w:val="0"/>
+          <w:bCs/>
+          <w:sz w:val="24"/>
+          <w:szCs w:val="24"/>
+          <w:lang w:val="pt-PT"/>
+        </w:rPr>
+      </w:pPr>
+      <w:r>
+        <w:rPr>
+          <w:rFonts w:hint="default" w:ascii="Times New Roman" w:hAnsi="Times New Roman" w:cs="Times New Roman"/>
+          <w:b w:val="0"/>
+          <w:bCs/>
+          <w:sz w:val="24"/>
+          <w:szCs w:val="24"/>
+          <w:lang w:val="pt-PT"/>
+        </w:rPr>
         <w:t xml:space="preserve"> </w:t>
       </w:r>
     </w:p>
@@ -1008,6 +2153,7 @@
         <w:pageBreakBefore w:val="0"/>
         <w:widowControl/>
         <w:numPr>
+          <w:ilvl w:val="0"/>
           <w:numId w:val="0"/>
         </w:numPr>
         <w:kinsoku/>
@@ -1043,6 +2189,7 @@
     <w:p>
       <w:pPr>
         <w:numPr>
+          <w:ilvl w:val="0"/>
           <w:numId w:val="0"/>
         </w:numPr>
         <w:rPr>
@@ -1088,7 +2235,12 @@
       </w:tblGrid>
       <w:tr>
         <w:tblPrEx>
-          <w:tblLayout w:type="fixed"/>
+          <w:tblCellMar>
+            <w:top w:w="0" w:type="dxa"/>
+            <w:left w:w="107" w:type="dxa"/>
+            <w:bottom w:w="0" w:type="dxa"/>
+            <w:right w:w="107" w:type="dxa"/>
+          </w:tblCellMar>
         </w:tblPrEx>
         <w:tc>
           <w:tcPr>
@@ -1141,7 +2293,12 @@
       </w:tr>
       <w:tr>
         <w:tblPrEx>
-          <w:tblLayout w:type="fixed"/>
+          <w:tblCellMar>
+            <w:top w:w="0" w:type="dxa"/>
+            <w:left w:w="107" w:type="dxa"/>
+            <w:bottom w:w="0" w:type="dxa"/>
+            <w:right w:w="107" w:type="dxa"/>
+          </w:tblCellMar>
         </w:tblPrEx>
         <w:tc>
           <w:tcPr>
@@ -1210,7 +2367,12 @@
       </w:tr>
       <w:tr>
         <w:tblPrEx>
-          <w:tblLayout w:type="fixed"/>
+          <w:tblCellMar>
+            <w:top w:w="0" w:type="dxa"/>
+            <w:left w:w="107" w:type="dxa"/>
+            <w:bottom w:w="0" w:type="dxa"/>
+            <w:right w:w="107" w:type="dxa"/>
+          </w:tblCellMar>
         </w:tblPrEx>
         <w:tc>
           <w:tcPr>
@@ -1262,9 +2424,6 @@
         </w:tc>
       </w:tr>
       <w:tr>
-        <w:tblPrEx>
-          <w:tblLayout w:type="fixed"/>
-        </w:tblPrEx>
         <w:tc>
           <w:tcPr>
             <w:tcW w:w="590" w:type="dxa"/>
@@ -1358,6 +2517,23 @@
         </w:tc>
       </w:tr>
     </w:tbl>
+    <w:p>
+      <w:pPr>
+        <w:pStyle w:val="27"/>
+        <w:tabs>
+          <w:tab w:val="left" w:pos="0"/>
+          <w:tab w:val="left" w:pos="1418"/>
+          <w:tab w:val="left" w:pos="2835"/>
+          <w:tab w:val="left" w:pos="4251"/>
+        </w:tabs>
+        <w:spacing w:before="0" w:after="0"/>
+        <w:ind w:left="0" w:firstLine="0"/>
+        <w:rPr>
+          <w:rFonts w:hint="default" w:ascii="Times New Roman" w:hAnsi="Times New Roman" w:cs="Times New Roman"/>
+          <w:lang w:val="pt-BR"/>
+        </w:rPr>
+      </w:pPr>
+    </w:p>
     <w:p>
       <w:pPr>
         <w:pStyle w:val="27"/>
@@ -1419,7 +2595,6 @@
     <w:r>
       <w:rPr>
         <w:rStyle w:val="16"/>
-        <w:lang/>
       </w:rPr>
       <w:t>1</w:t>
     </w:r>
@@ -1470,7 +2645,6 @@
     <w:r>
       <w:rPr>
         <w:rStyle w:val="16"/>
-        <w:lang/>
       </w:rPr>
       <w:t>2</w:t>
     </w:r>
@@ -1686,21 +2860,21 @@
     <w:lsdException w:uiPriority="39" w:name="toc 8"/>
     <w:lsdException w:uiPriority="39" w:name="toc 9"/>
     <w:lsdException w:uiPriority="99" w:name="Normal Indent"/>
-    <w:lsdException w:unhideWhenUsed="0" w:uiPriority="0" w:name="footnote text"/>
+    <w:lsdException w:qFormat="1" w:unhideWhenUsed="0" w:uiPriority="0" w:name="footnote text"/>
     <w:lsdException w:uiPriority="99" w:name="annotation text"/>
-    <w:lsdException w:unhideWhenUsed="0" w:uiPriority="0" w:name="header"/>
-    <w:lsdException w:unhideWhenUsed="0" w:uiPriority="0" w:name="footer"/>
+    <w:lsdException w:qFormat="1" w:unhideWhenUsed="0" w:uiPriority="0" w:name="header"/>
+    <w:lsdException w:qFormat="1" w:unhideWhenUsed="0" w:uiPriority="0" w:name="footer"/>
     <w:lsdException w:uiPriority="99" w:name="index heading"/>
     <w:lsdException w:qFormat="1" w:unhideWhenUsed="0" w:uiPriority="0" w:semiHidden="0" w:name="caption"/>
     <w:lsdException w:uiPriority="99" w:name="table of figures"/>
     <w:lsdException w:uiPriority="99" w:name="envelope address"/>
     <w:lsdException w:uiPriority="99" w:name="envelope return"/>
-    <w:lsdException w:unhideWhenUsed="0" w:uiPriority="0" w:name="footnote reference"/>
+    <w:lsdException w:qFormat="1" w:unhideWhenUsed="0" w:uiPriority="0" w:name="footnote reference"/>
     <w:lsdException w:uiPriority="99" w:name="annotation reference"/>
     <w:lsdException w:uiPriority="99" w:name="line number"/>
-    <w:lsdException w:unhideWhenUsed="0" w:uiPriority="0" w:name="page number"/>
-    <w:lsdException w:unhideWhenUsed="0" w:uiPriority="0" w:name="endnote reference"/>
-    <w:lsdException w:unhideWhenUsed="0" w:uiPriority="0" w:name="endnote text"/>
+    <w:lsdException w:qFormat="1" w:unhideWhenUsed="0" w:uiPriority="0" w:name="page number"/>
+    <w:lsdException w:qFormat="1" w:unhideWhenUsed="0" w:uiPriority="0" w:name="endnote reference"/>
+    <w:lsdException w:qFormat="1" w:unhideWhenUsed="0" w:uiPriority="0" w:name="endnote text"/>
     <w:lsdException w:uiPriority="99" w:name="table of authorities"/>
     <w:lsdException w:uiPriority="99" w:name="macro"/>
     <w:lsdException w:uiPriority="99" w:name="toa heading"/>
@@ -1722,8 +2896,8 @@
     <w:lsdException w:qFormat="1" w:unhideWhenUsed="0" w:uiPriority="0" w:semiHidden="0" w:name="Title"/>
     <w:lsdException w:uiPriority="99" w:name="Closing"/>
     <w:lsdException w:uiPriority="99" w:name="Signature"/>
-    <w:lsdException w:unhideWhenUsed="0" w:uiPriority="0" w:name="Default Paragraph Font"/>
-    <w:lsdException w:unhideWhenUsed="0" w:uiPriority="0" w:name="Body Text"/>
+    <w:lsdException w:qFormat="1" w:unhideWhenUsed="0" w:uiPriority="0" w:name="Default Paragraph Font"/>
+    <w:lsdException w:qFormat="1" w:unhideWhenUsed="0" w:uiPriority="0" w:name="Body Text"/>
     <w:lsdException w:uiPriority="99" w:name="Body Text Indent"/>
     <w:lsdException w:uiPriority="99" w:name="List Continue"/>
     <w:lsdException w:uiPriority="99" w:name="List Continue 2"/>
@@ -1742,12 +2916,12 @@
     <w:lsdException w:uiPriority="99" w:name="Body Text Indent 2"/>
     <w:lsdException w:uiPriority="99" w:name="Body Text Indent 3"/>
     <w:lsdException w:uiPriority="99" w:name="Block Text"/>
-    <w:lsdException w:unhideWhenUsed="0" w:uiPriority="0" w:name="Hyperlink"/>
+    <w:lsdException w:qFormat="1" w:unhideWhenUsed="0" w:uiPriority="0" w:name="Hyperlink"/>
     <w:lsdException w:uiPriority="99" w:name="FollowedHyperlink"/>
     <w:lsdException w:qFormat="1" w:unhideWhenUsed="0" w:uiPriority="22" w:semiHidden="0" w:name="Strong"/>
     <w:lsdException w:qFormat="1" w:unhideWhenUsed="0" w:uiPriority="20" w:semiHidden="0" w:name="Emphasis"/>
-    <w:lsdException w:unhideWhenUsed="0" w:uiPriority="0" w:name="Document Map"/>
-    <w:lsdException w:unhideWhenUsed="0" w:uiPriority="0" w:name="Plain Text"/>
+    <w:lsdException w:qFormat="1" w:unhideWhenUsed="0" w:uiPriority="0" w:name="Document Map"/>
+    <w:lsdException w:qFormat="1" w:unhideWhenUsed="0" w:uiPriority="0" w:name="Plain Text"/>
     <w:lsdException w:uiPriority="99" w:name="E-mail Signature"/>
     <w:lsdException w:uiPriority="99" w:name="Normal (Web)"/>
     <w:lsdException w:uiPriority="99" w:name="HTML Acronym"/>
@@ -1760,7 +2934,7 @@
     <w:lsdException w:uiPriority="99" w:name="HTML Sample"/>
     <w:lsdException w:uiPriority="99" w:name="HTML Typewriter"/>
     <w:lsdException w:uiPriority="99" w:name="HTML Variable"/>
-    <w:lsdException w:uiPriority="99" w:name="Normal Table"/>
+    <w:lsdException w:qFormat="1" w:uiPriority="99" w:name="Normal Table"/>
     <w:lsdException w:uiPriority="99" w:name="annotation subject"/>
     <w:lsdException w:uiPriority="99" w:name="Table Simple 1"/>
     <w:lsdException w:uiPriority="99" w:name="Table Simple 2"/>
@@ -1911,6 +3085,7 @@
     <w:qFormat/>
     <w:uiPriority w:val="0"/>
     <w:rPr>
+      <w:rFonts w:ascii="Tms Rmn" w:hAnsi="Tms Rmn" w:eastAsia="Times New Roman" w:cs="Times New Roman"/>
       <w:lang w:val="en-US" w:eastAsia="pt-BR" w:bidi="ar-SA"/>
     </w:rPr>
   </w:style>
@@ -1952,16 +3127,16 @@
   <w:style w:type="character" w:default="1" w:styleId="4">
     <w:name w:val="Default Paragraph Font"/>
     <w:semiHidden/>
+    <w:qFormat/>
     <w:uiPriority w:val="0"/>
   </w:style>
   <w:style w:type="table" w:default="1" w:styleId="5">
     <w:name w:val="Normal Table"/>
     <w:semiHidden/>
     <w:unhideWhenUsed/>
+    <w:qFormat/>
     <w:uiPriority w:val="99"/>
     <w:tblPr>
-      <w:tblStyle w:val="5"/>
-      <w:tblLayout w:type="fixed"/>
       <w:tblCellMar>
         <w:top w:w="0" w:type="dxa"/>
         <w:left w:w="108" w:type="dxa"/>
@@ -1974,6 +3149,7 @@
     <w:name w:val="Body Text"/>
     <w:basedOn w:val="1"/>
     <w:semiHidden/>
+    <w:qFormat/>
     <w:uiPriority w:val="0"/>
     <w:pPr>
       <w:spacing w:before="120"/>
@@ -2005,6 +3181,7 @@
     <w:name w:val="Document Map"/>
     <w:basedOn w:val="1"/>
     <w:semiHidden/>
+    <w:qFormat/>
     <w:uiPriority w:val="0"/>
     <w:pPr>
       <w:shd w:val="clear" w:color="auto" w:fill="000080"/>
@@ -2016,6 +3193,7 @@
   <w:style w:type="character" w:styleId="9">
     <w:name w:val="endnote reference"/>
     <w:semiHidden/>
+    <w:qFormat/>
     <w:uiPriority w:val="0"/>
     <w:rPr>
       <w:vertAlign w:val="superscript"/>
@@ -2025,12 +3203,14 @@
     <w:name w:val="endnote text"/>
     <w:basedOn w:val="1"/>
     <w:semiHidden/>
+    <w:qFormat/>
     <w:uiPriority w:val="0"/>
   </w:style>
   <w:style w:type="paragraph" w:styleId="11">
     <w:name w:val="footer"/>
     <w:basedOn w:val="1"/>
     <w:semiHidden/>
+    <w:qFormat/>
     <w:uiPriority w:val="0"/>
     <w:pPr>
       <w:tabs>
@@ -2042,6 +3222,7 @@
   <w:style w:type="character" w:styleId="12">
     <w:name w:val="footnote reference"/>
     <w:semiHidden/>
+    <w:qFormat/>
     <w:uiPriority w:val="0"/>
     <w:rPr>
       <w:vertAlign w:val="superscript"/>
@@ -2051,6 +3232,7 @@
     <w:name w:val="footnote text"/>
     <w:basedOn w:val="1"/>
     <w:semiHidden/>
+    <w:qFormat/>
     <w:uiPriority w:val="0"/>
     <w:pPr>
       <w:jc w:val="both"/>
@@ -2064,6 +3246,7 @@
     <w:name w:val="header"/>
     <w:basedOn w:val="1"/>
     <w:semiHidden/>
+    <w:qFormat/>
     <w:uiPriority w:val="0"/>
     <w:pPr>
       <w:tabs>
@@ -2080,6 +3263,7 @@
   <w:style w:type="character" w:styleId="15">
     <w:name w:val="Hyperlink"/>
     <w:semiHidden/>
+    <w:qFormat/>
     <w:uiPriority w:val="0"/>
     <w:rPr>
       <w:color w:val="0000FF"/>
@@ -2089,6 +3273,7 @@
   <w:style w:type="character" w:styleId="16">
     <w:name w:val="page number"/>
     <w:semiHidden/>
+    <w:qFormat/>
     <w:uiPriority w:val="0"/>
     <w:rPr>
       <w:rFonts w:ascii="Times" w:hAnsi="Times"/>
@@ -2100,6 +3285,7 @@
     <w:name w:val="Plain Text"/>
     <w:basedOn w:val="1"/>
     <w:semiHidden/>
+    <w:qFormat/>
     <w:uiPriority w:val="0"/>
     <w:rPr>
       <w:rFonts w:ascii="Courier New" w:hAnsi="Courier New"/>
@@ -2138,6 +3324,7 @@
   <w:style w:type="paragraph" w:customStyle="1" w:styleId="19">
     <w:name w:val="1x2:cell"/>
     <w:basedOn w:val="1"/>
+    <w:qFormat/>
     <w:uiPriority w:val="0"/>
     <w:pPr>
       <w:tabs>
@@ -2156,6 +3343,7 @@
   <w:style w:type="paragraph" w:customStyle="1" w:styleId="20">
     <w:name w:val="1x3:cell"/>
     <w:basedOn w:val="1"/>
+    <w:qFormat/>
     <w:uiPriority w:val="0"/>
     <w:pPr>
       <w:tabs>
@@ -2174,6 +3362,7 @@
   <w:style w:type="paragraph" w:customStyle="1" w:styleId="21">
     <w:name w:val="5x6:cell"/>
     <w:basedOn w:val="1"/>
+    <w:qFormat/>
     <w:uiPriority w:val="0"/>
     <w:pPr>
       <w:tabs>
@@ -2192,6 +3381,7 @@
   <w:style w:type="paragraph" w:customStyle="1" w:styleId="22">
     <w:name w:val="6x3-1:cell"/>
     <w:basedOn w:val="1"/>
+    <w:qFormat/>
     <w:uiPriority w:val="0"/>
     <w:pPr>
       <w:tabs>
@@ -2210,6 +3400,7 @@
   <w:style w:type="paragraph" w:customStyle="1" w:styleId="23">
     <w:name w:val="Address"/>
     <w:basedOn w:val="1"/>
+    <w:qFormat/>
     <w:uiPriority w:val="0"/>
     <w:pPr>
       <w:tabs>
@@ -2237,6 +3428,7 @@
   <w:style w:type="paragraph" w:customStyle="1" w:styleId="24">
     <w:name w:val="Algorithm"/>
     <w:basedOn w:val="1"/>
+    <w:qFormat/>
     <w:uiPriority w:val="0"/>
     <w:pPr>
       <w:tabs>
@@ -2264,6 +3456,7 @@
   <w:style w:type="paragraph" w:customStyle="1" w:styleId="25">
     <w:name w:val="Author"/>
     <w:basedOn w:val="1"/>
+    <w:qFormat/>
     <w:uiPriority w:val="0"/>
     <w:pPr>
       <w:tabs>
@@ -2292,6 +3485,7 @@
   <w:style w:type="paragraph" w:customStyle="1" w:styleId="26">
     <w:name w:val="Figure"/>
     <w:basedOn w:val="1"/>
+    <w:qFormat/>
     <w:uiPriority w:val="0"/>
     <w:pPr>
       <w:tabs>
@@ -2311,6 +3505,7 @@
   <w:style w:type="paragraph" w:customStyle="1" w:styleId="27">
     <w:name w:val="Reference"/>
     <w:basedOn w:val="1"/>
+    <w:qFormat/>
     <w:uiPriority w:val="0"/>
     <w:pPr>
       <w:keepLines/>
@@ -2329,6 +3524,7 @@
   <w:style w:type="paragraph" w:customStyle="1" w:styleId="28">
     <w:name w:val="Text"/>
     <w:basedOn w:val="1"/>
+    <w:qFormat/>
     <w:uiPriority w:val="0"/>
     <w:pPr>
       <w:tabs>
@@ -2351,6 +3547,7 @@
   <w:style w:type="paragraph" w:customStyle="1" w:styleId="29">
     <w:name w:val="Table-title"/>
     <w:basedOn w:val="1"/>
+    <w:qFormat/>
     <w:uiPriority w:val="0"/>
     <w:pPr>
       <w:tabs>
@@ -2370,6 +3567,7 @@
   <w:style w:type="paragraph" w:customStyle="1" w:styleId="30">
     <w:name w:val="Text-Centered"/>
     <w:basedOn w:val="1"/>
+    <w:qFormat/>
     <w:uiPriority w:val="0"/>
     <w:pPr>
       <w:tabs>
@@ -2397,6 +3595,7 @@
   <w:style w:type="paragraph" w:customStyle="1" w:styleId="31">
     <w:name w:val="Text-continuation"/>
     <w:basedOn w:val="1"/>
+    <w:qFormat/>
     <w:uiPriority w:val="0"/>
     <w:pPr>
       <w:tabs>
@@ -2416,6 +3615,7 @@
   <w:style w:type="paragraph" w:customStyle="1" w:styleId="32">
     <w:name w:val="bullet"/>
     <w:basedOn w:val="1"/>
+    <w:qFormat/>
     <w:uiPriority w:val="0"/>
     <w:pPr>
       <w:numPr>
@@ -2436,6 +3636,7 @@
   <w:style w:type="paragraph" w:customStyle="1" w:styleId="33">
     <w:name w:val="head"/>
     <w:basedOn w:val="1"/>
+    <w:qFormat/>
     <w:uiPriority w:val="0"/>
     <w:pPr>
       <w:keepNext/>
@@ -2457,6 +3658,7 @@
   <w:style w:type="paragraph" w:customStyle="1" w:styleId="34">
     <w:name w:val="list"/>
     <w:basedOn w:val="1"/>
+    <w:qFormat/>
     <w:uiPriority w:val="0"/>
     <w:pPr>
       <w:tabs>
@@ -2477,6 +3679,7 @@
   <w:style w:type="paragraph" w:customStyle="1" w:styleId="35">
     <w:name w:val="micro:caption"/>
     <w:basedOn w:val="1"/>
+    <w:qFormat/>
     <w:uiPriority w:val="0"/>
     <w:pPr>
       <w:tabs>
@@ -2496,6 +3699,7 @@
   <w:style w:type="paragraph" w:customStyle="1" w:styleId="36">
     <w:name w:val="micro:ftnote"/>
     <w:basedOn w:val="1"/>
+    <w:qFormat/>
     <w:uiPriority w:val="0"/>
     <w:pPr>
       <w:tabs>
@@ -2511,6 +3715,7 @@
   <w:style w:type="paragraph" w:customStyle="1" w:styleId="37">
     <w:name w:val="para"/>
     <w:basedOn w:val="1"/>
+    <w:qFormat/>
     <w:uiPriority w:val="0"/>
     <w:pPr>
       <w:tabs>
@@ -2530,6 +3735,7 @@
   <w:style w:type="paragraph" w:customStyle="1" w:styleId="38">
     <w:name w:val="subhead"/>
     <w:basedOn w:val="1"/>
+    <w:qFormat/>
     <w:uiPriority w:val="0"/>
     <w:pPr>
       <w:keepNext/>
@@ -2551,6 +3757,7 @@
   <w:style w:type="paragraph" w:customStyle="1" w:styleId="39">
     <w:name w:val="Text idented"/>
     <w:basedOn w:val="28"/>
+    <w:qFormat/>
     <w:uiPriority w:val="0"/>
     <w:pPr>
       <w:ind w:left="284" w:right="284" w:firstLine="0"/>
@@ -2562,6 +3769,7 @@
   <w:style w:type="paragraph" w:customStyle="1" w:styleId="40">
     <w:name w:val="Resumo"/>
     <w:basedOn w:val="28"/>
+    <w:qFormat/>
     <w:uiPriority w:val="0"/>
     <w:pPr>
       <w:ind w:left="567" w:right="567" w:firstLine="0"/>
@@ -2573,6 +3781,7 @@
   <w:style w:type="paragraph" w:customStyle="1" w:styleId="41">
     <w:name w:val="Abstract"/>
     <w:basedOn w:val="40"/>
+    <w:qFormat/>
     <w:uiPriority w:val="0"/>
     <w:pPr>
       <w:spacing w:before="40" w:after="397" w:line="220" w:lineRule="atLeast"/>
@@ -2586,6 +3795,7 @@
   <w:style w:type="paragraph" w:customStyle="1" w:styleId="42">
     <w:name w:val="res-texto"/>
     <w:basedOn w:val="1"/>
+    <w:qFormat/>
     <w:uiPriority w:val="0"/>
     <w:pPr>
       <w:ind w:left="425" w:right="374"/>
@@ -2599,6 +3809,7 @@
   <w:style w:type="paragraph" w:customStyle="1" w:styleId="43">
     <w:name w:val="marcador 1"/>
     <w:basedOn w:val="1"/>
+    <w:qFormat/>
     <w:uiPriority w:val="0"/>
     <w:pPr>
       <w:numPr>
@@ -2617,6 +3828,7 @@
   <w:style w:type="paragraph" w:customStyle="1" w:styleId="44">
     <w:name w:val="texto"/>
     <w:basedOn w:val="1"/>
+    <w:qFormat/>
     <w:uiPriority w:val="0"/>
     <w:pPr>
       <w:spacing w:after="120" w:line="360" w:lineRule="auto"/>
@@ -2628,9 +3840,10 @@
       <w:sz w:val="24"/>
     </w:rPr>
   </w:style>
-  <w:style w:type="paragraph" w:styleId="45">
-    <w:name w:val=""/>
+  <w:style w:type="paragraph" w:customStyle="1" w:styleId="45">
+    <w:name w:val="_Style 44"/>
     <w:basedOn w:val="1"/>
+    <w:qFormat/>
     <w:uiPriority w:val="0"/>
     <w:pPr>
       <w:keepLines/>
@@ -2645,6 +3858,7 @@
   <w:style w:type="paragraph" w:customStyle="1" w:styleId="46">
     <w:name w:val="tabela"/>
     <w:basedOn w:val="1"/>
+    <w:qFormat/>
     <w:uiPriority w:val="0"/>
     <w:pPr>
       <w:spacing w:after="120"/>
@@ -2658,6 +3872,7 @@
   <w:style w:type="paragraph" w:customStyle="1" w:styleId="47">
     <w:name w:val="Autores"/>
     <w:basedOn w:val="1"/>
+    <w:qFormat/>
     <w:uiPriority w:val="0"/>
     <w:pPr>
       <w:jc w:val="both"/>
@@ -2671,6 +3886,7 @@
   <w:style w:type="paragraph" w:customStyle="1" w:styleId="48">
     <w:name w:val="Titartigo"/>
     <w:basedOn w:val="18"/>
+    <w:qFormat/>
     <w:uiPriority w:val="0"/>
     <w:pPr>
       <w:spacing w:before="100" w:after="300" w:line="841" w:lineRule="atLeast"/>
@@ -2684,6 +3900,7 @@
   <w:style w:type="paragraph" w:customStyle="1" w:styleId="49">
     <w:name w:val="Tit Abst"/>
     <w:basedOn w:val="1"/>
+    <w:qFormat/>
     <w:uiPriority w:val="0"/>
     <w:pPr>
       <w:tabs>
@@ -2703,6 +3920,7 @@
   <w:style w:type="paragraph" w:customStyle="1" w:styleId="50">
     <w:name w:val="Keywords"/>
     <w:basedOn w:val="41"/>
+    <w:qFormat/>
     <w:uiPriority w:val="0"/>
     <w:pPr>
       <w:spacing w:after="200"/>
@@ -2711,6 +3929,7 @@
   <w:style w:type="paragraph" w:customStyle="1" w:styleId="51">
     <w:name w:val="Titulo"/>
     <w:basedOn w:val="1"/>
+    <w:qFormat/>
     <w:uiPriority w:val="0"/>
     <w:pPr>
       <w:keepNext/>
@@ -2729,6 +3948,7 @@
   <w:style w:type="paragraph" w:customStyle="1" w:styleId="52">
     <w:name w:val="Fio titulo"/>
     <w:basedOn w:val="1"/>
+    <w:qFormat/>
     <w:uiPriority w:val="0"/>
     <w:pPr>
       <w:keepNext/>
@@ -2747,6 +3967,7 @@
   <w:style w:type="paragraph" w:customStyle="1" w:styleId="53">
     <w:name w:val="Body text"/>
     <w:basedOn w:val="28"/>
+    <w:qFormat/>
     <w:uiPriority w:val="0"/>
     <w:pPr>
       <w:widowControl w:val="0"/>
@@ -2761,6 +3982,7 @@
   <w:style w:type="paragraph" w:customStyle="1" w:styleId="54">
     <w:name w:val="Subttl"/>
     <w:basedOn w:val="51"/>
+    <w:qFormat/>
     <w:uiPriority w:val="0"/>
     <w:pPr>
       <w:tabs>
@@ -2777,6 +3999,7 @@
   <w:style w:type="paragraph" w:customStyle="1" w:styleId="55">
     <w:name w:val="legenda"/>
     <w:basedOn w:val="28"/>
+    <w:qFormat/>
     <w:uiPriority w:val="0"/>
     <w:pPr>
       <w:spacing w:before="120" w:after="187" w:line="187" w:lineRule="atLeast"/>
@@ -2790,6 +4013,7 @@
   <w:style w:type="paragraph" w:customStyle="1" w:styleId="56">
     <w:name w:val="figura"/>
     <w:basedOn w:val="55"/>
+    <w:qFormat/>
     <w:uiPriority w:val="0"/>
     <w:pPr>
       <w:spacing w:after="160" w:line="240" w:lineRule="auto"/>
@@ -2798,6 +4022,7 @@
   <w:style w:type="paragraph" w:customStyle="1" w:styleId="57">
     <w:name w:val="Susub"/>
     <w:basedOn w:val="54"/>
+    <w:qFormat/>
     <w:uiPriority w:val="0"/>
     <w:pPr>
       <w:tabs>
@@ -2814,6 +4039,7 @@
   <w:style w:type="paragraph" w:customStyle="1" w:styleId="58">
     <w:name w:val="Table text"/>
     <w:basedOn w:val="53"/>
+    <w:qFormat/>
     <w:uiPriority w:val="0"/>
     <w:pPr>
       <w:spacing w:before="80" w:after="80" w:line="240" w:lineRule="auto"/>
@@ -2828,6 +4054,7 @@
   <w:style w:type="paragraph" w:customStyle="1" w:styleId="59">
     <w:name w:val="Table titulo"/>
     <w:basedOn w:val="28"/>
+    <w:qFormat/>
     <w:uiPriority w:val="0"/>
     <w:pPr>
       <w:spacing w:before="40" w:after="40" w:line="240" w:lineRule="auto"/>
@@ -2842,6 +4069,7 @@
   <w:style w:type="paragraph" w:customStyle="1" w:styleId="60">
     <w:name w:val="Bibliogr"/>
     <w:basedOn w:val="53"/>
+    <w:qFormat/>
     <w:uiPriority w:val="0"/>
     <w:pPr>
       <w:ind w:firstLine="0"/>
@@ -2851,6 +4079,7 @@
     <w:name w:val="Figura"/>
     <w:basedOn w:val="1"/>
     <w:next w:val="1"/>
+    <w:qFormat/>
     <w:uiPriority w:val="0"/>
     <w:pPr>
       <w:keepNext/>
@@ -2865,6 +4094,7 @@
   <w:style w:type="paragraph" w:customStyle="1" w:styleId="62">
     <w:name w:val="Programa"/>
     <w:basedOn w:val="1"/>
+    <w:qFormat/>
     <w:uiPriority w:val="0"/>
     <w:pPr>
       <w:keepNext/>
@@ -2905,6 +4135,7 @@
   <w:style w:type="paragraph" w:customStyle="1" w:styleId="63">
     <w:name w:val="Referencia"/>
     <w:basedOn w:val="1"/>
+    <w:qFormat/>
     <w:uiPriority w:val="0"/>
     <w:pPr>
       <w:tabs>
@@ -2921,6 +4152,7 @@
   <w:style w:type="paragraph" w:customStyle="1" w:styleId="64">
     <w:name w:val="figuraesq"/>
     <w:basedOn w:val="61"/>
+    <w:qFormat/>
     <w:uiPriority w:val="0"/>
     <w:pPr>
       <w:spacing w:after="240"/>
@@ -2929,6 +4161,7 @@
   <w:style w:type="paragraph" w:customStyle="1" w:styleId="65">
     <w:name w:val="texsemespaço"/>
     <w:basedOn w:val="17"/>
+    <w:qFormat/>
     <w:uiPriority w:val="0"/>
     <w:pPr>
       <w:spacing w:before="120"/>
@@ -2942,6 +4175,7 @@
   <w:style w:type="paragraph" w:customStyle="1" w:styleId="66">
     <w:name w:val="equacao item"/>
     <w:basedOn w:val="1"/>
+    <w:qFormat/>
     <w:uiPriority w:val="0"/>
     <w:pPr>
       <w:widowControl w:val="0"/>

</xml_diff>